<commit_message>
Near Last Version -(chua co ghi Ho tro)
</commit_message>
<xml_diff>
--- a/Aikido/Aikido/bin/x86/Debug/MemberInfo1.docx
+++ b/Aikido/Aikido/bin/x86/Debug/MemberInfo1.docx
@@ -36,7 +36,7 @@
                   </w:pPr>
                   <w:r>
                     <w:rPr/>
-                    <w:t xml:space="preserve">SKU: SKU001</w:t>
+                    <w:t xml:space="preserve">SKU: khinh</w:t>
                   </w:r>
                 </w:p>
               </w:txbxContent>
@@ -63,7 +63,7 @@
                   </w:pPr>
                   <w:r>
                     <w:rPr/>
-                    <w:t xml:space="preserve">SỐ ĐĂNG KÝ: 55</w:t>
+                    <w:t xml:space="preserve">SỐ ĐĂNG KÝ: 4</w:t>
                   </w:r>
                 </w:p>
               </w:txbxContent>
@@ -90,7 +90,7 @@
                   </w:pPr>
                   <w:r>
                     <w:rPr/>
-                    <w:t xml:space="preserve">HỌ TÊN: m</w:t>
+                    <w:t xml:space="preserve">HỌ TÊN: Huỳnh Kiến Minh</w:t>
                   </w:r>
                 </w:p>
               </w:txbxContent>
@@ -117,7 +117,7 @@
                   </w:pPr>
                   <w:r>
                     <w:rPr/>
-                    <w:t xml:space="preserve">QUỐC TỊCH: m</w:t>
+                    <w:t xml:space="preserve">QUỐC TỊCH: s</w:t>
                   </w:r>
                 </w:p>
               </w:txbxContent>
@@ -171,7 +171,7 @@
                   </w:pPr>
                   <w:r>
                     <w:rPr/>
-                    <w:t xml:space="preserve">SỐ ĐIỆN THOẠI: 0128574963</w:t>
+                    <w:t xml:space="preserve">SỐ ĐIỆN THOẠI: 1285748596</w:t>
                   </w:r>
                 </w:p>
               </w:txbxContent>
@@ -196,6 +196,42 @@
                     <w:spacing/>
                     <w:rPr/>
                   </w:pPr>
+                  <w:r>
+                    <w:rPr/>
+                    <w:drawing>
+                      <wp:inline>
+                        <wp:extent cx="1460500" cy="1841500"/>
+                        <wp:docPr id="1" name=""/>
+                        <a:graphic xmlns:a="http://schemas.openxmlformats.org/drawingml/2006/main">
+                          <a:graphicData uri="http://schemas.openxmlformats.org/drawingml/2006/picture">
+                            <pic:pic xmlns:pic="http://schemas.openxmlformats.org/drawingml/2006/picture">
+                              <pic:nvPicPr>
+                                <pic:cNvPr id="0" name="" descr=""/>
+                                <pic:cNvPicPr>
+                                  <a:picLocks noChangeAspect="1" noChangeArrowheads="1"/>
+                                </pic:cNvPicPr>
+                              </pic:nvPicPr>
+                              <pic:blipFill>
+                                <a:blip r:embed="rId2"/>
+                                <a:stretch>
+                                  <a:fillRect/>
+                                </a:stretch>
+                              </pic:blipFill>
+                              <pic:spPr bwMode="auto">
+                                <a:xfrm>
+                                  <a:off x="0" y="0"/>
+                                  <a:ext cx="1460500" cy="1841500"/>
+                                </a:xfrm>
+                                <a:prstGeom prst="rect">
+                                  <a:avLst/>
+                                </a:prstGeom>
+                              </pic:spPr>
+                            </pic:pic>
+                          </a:graphicData>
+                        </a:graphic>
+                      </wp:inline>
+                    </w:drawing>
+                  </w:r>
                 </w:p>
               </w:txbxContent>
             </v:textbox>
@@ -221,7 +257,7 @@
                   </w:pPr>
                   <w:r>
                     <w:rPr/>
-                    <w:t xml:space="preserve">NGÀY ĐĂNG KÝ: 30/07/2018</w:t>
+                    <w:t xml:space="preserve">NGÀY ĐĂNG KÝ: 05/08/2018</w:t>
                   </w:r>
                 </w:p>
               </w:txbxContent>
@@ -248,7 +284,7 @@
                   </w:pPr>
                   <w:r>
                     <w:rPr/>
-                    <w:t xml:space="preserve">NGÀY SINH : 12/04/2011</w:t>
+                    <w:t xml:space="preserve">NGÀY SINH : 15/04/2018</w:t>
                   </w:r>
                 </w:p>
               </w:txbxContent>
@@ -275,7 +311,7 @@
                   </w:pPr>
                   <w:r>
                     <w:rPr/>
-                    <w:t xml:space="preserve">NƠI SINH: 1</w:t>
+                    <w:t xml:space="preserve">NƠI SINH: sa</w:t>
                   </w:r>
                 </w:p>
               </w:txbxContent>
@@ -302,7 +338,7 @@
                   </w:pPr>
                   <w:r>
                     <w:rPr/>
-                    <w:t xml:space="preserve">LỚP: AKIDO001</w:t>
+                    <w:t xml:space="preserve">LỚP: minh2</w:t>
                   </w:r>
                 </w:p>
               </w:txbxContent>
@@ -329,7 +365,7 @@
                   </w:pPr>
                   <w:r>
                     <w:rPr/>
-                    <w:t xml:space="preserve">CẤP 6: </w:t>
+                    <w:t xml:space="preserve">CẤP 6: 15/05/2018</w:t>
                   </w:r>
                 </w:p>
               </w:txbxContent>
@@ -356,7 +392,7 @@
                   </w:pPr>
                   <w:r>
                     <w:rPr/>
-                    <w:t xml:space="preserve">CẤP 5: </w:t>
+                    <w:t xml:space="preserve">CẤP 5: 15/06/2018</w:t>
                   </w:r>
                 </w:p>
               </w:txbxContent>
@@ -383,7 +419,7 @@
                   </w:pPr>
                   <w:r>
                     <w:rPr/>
-                    <w:t xml:space="preserve">CẤP 4: </w:t>
+                    <w:t xml:space="preserve">CẤP 4: 15/07/2018</w:t>
                   </w:r>
                 </w:p>
               </w:txbxContent>

</xml_diff>